<commit_message>
updated Scenario 1: DCDA. Added extra option to switch to dry chemical
</commit_message>
<xml_diff>
--- a/templates/3.2_ChangeRequestFormTemplate.docx
+++ b/templates/3.2_ChangeRequestFormTemplate.docx
@@ -395,7 +395,6 @@
           <w:tcPr>
             <w:tcW w:w="10081" w:type="dxa"/>
             <w:gridSpan w:val="7"/>
-            <w:shd w:val="clear" w:color="auto" w:fill="auto"/>
           </w:tcPr>
           <w:p>
             <w:pPr>
@@ -785,7 +784,7 @@
                 <w:bCs/>
                 <w:szCs w:val="18"/>
               </w:rPr>
-              <w:t>Risk/Compliance</w:t>
+              <w:t>Risk</w:t>
             </w:r>
           </w:p>
         </w:tc>
@@ -810,7 +809,14 @@
                 <w:rFonts w:asciiTheme="minorBidi" w:hAnsiTheme="minorBidi" w:cstheme="minorBidi"/>
                 <w:szCs w:val="18"/>
               </w:rPr>
-              <w:t>Any new risks or compliance issues introduced</w:t>
+              <w:t>Any new risks introduced</w:t>
+            </w:r>
+            <w:r>
+              <w:rPr>
+                <w:rFonts w:asciiTheme="minorBidi" w:hAnsiTheme="minorBidi" w:cstheme="minorBidi"/>
+                <w:szCs w:val="18"/>
+              </w:rPr>
+              <w:t>?</w:t>
             </w:r>
           </w:p>
         </w:tc>
@@ -1170,62 +1176,6 @@
                 <w:bCs/>
                 <w:szCs w:val="18"/>
               </w:rPr>
-              <w:t>Risk Register</w:t>
-            </w:r>
-          </w:p>
-        </w:tc>
-        <w:tc>
-          <w:tcPr>
-            <w:tcW w:w="6957" w:type="dxa"/>
-            <w:gridSpan w:val="3"/>
-          </w:tcPr>
-          <w:p>
-            <w:pPr>
-              <w:pStyle w:val="CovFormText"/>
-              <w:rPr>
-                <w:rFonts w:asciiTheme="minorBidi" w:hAnsiTheme="minorBidi" w:cstheme="minorBidi"/>
-                <w:szCs w:val="18"/>
-              </w:rPr>
-            </w:pPr>
-            <w:r>
-              <w:rPr>
-                <w:rFonts w:ascii="Segoe UI Symbol" w:eastAsia="MS Gothic" w:hAnsi="Segoe UI Symbol" w:cs="Segoe UI Symbol"/>
-                <w:sz w:val="22"/>
-                <w:szCs w:val="22"/>
-              </w:rPr>
-              <w:t>☐</w:t>
-            </w:r>
-          </w:p>
-        </w:tc>
-      </w:tr>
-      <w:tr>
-        <w:trPr>
-          <w:cantSplit/>
-        </w:trPr>
-        <w:tc>
-          <w:tcPr>
-            <w:tcW w:w="3142" w:type="dxa"/>
-            <w:gridSpan w:val="5"/>
-            <w:shd w:val="clear" w:color="auto" w:fill="E3E8ED"/>
-            <w:vAlign w:val="center"/>
-          </w:tcPr>
-          <w:p>
-            <w:pPr>
-              <w:pStyle w:val="CovFormText"/>
-              <w:rPr>
-                <w:rFonts w:asciiTheme="minorBidi" w:hAnsiTheme="minorBidi" w:cstheme="minorBidi"/>
-                <w:b/>
-                <w:bCs/>
-                <w:szCs w:val="18"/>
-              </w:rPr>
-            </w:pPr>
-            <w:r>
-              <w:rPr>
-                <w:rFonts w:asciiTheme="minorBidi" w:hAnsiTheme="minorBidi" w:cstheme="minorBidi"/>
-                <w:b/>
-                <w:bCs/>
-                <w:szCs w:val="18"/>
-              </w:rPr>
               <w:t>Scope Statement</w:t>
             </w:r>
           </w:p>
@@ -1417,7 +1367,6 @@
           <w:tcPr>
             <w:tcW w:w="2524" w:type="dxa"/>
             <w:gridSpan w:val="3"/>
-            <w:shd w:val="clear" w:color="auto" w:fill="auto"/>
             <w:vAlign w:val="bottom"/>
           </w:tcPr>
           <w:p>
@@ -1426,18 +1375,22 @@
               <w:jc w:val="center"/>
               <w:rPr>
                 <w:rFonts w:asciiTheme="minorBidi" w:hAnsiTheme="minorBidi" w:cstheme="minorBidi"/>
-                <w:b/>
-                <w:bCs/>
-                <w:szCs w:val="18"/>
-              </w:rPr>
-            </w:pPr>
+                <w:szCs w:val="18"/>
+              </w:rPr>
+            </w:pPr>
+            <w:r>
+              <w:rPr>
+                <w:rFonts w:asciiTheme="minorBidi" w:hAnsiTheme="minorBidi" w:cstheme="minorBidi"/>
+                <w:szCs w:val="18"/>
+              </w:rPr>
+              <w:t>Scott Patton</w:t>
+            </w:r>
           </w:p>
         </w:tc>
         <w:tc>
           <w:tcPr>
             <w:tcW w:w="2525" w:type="dxa"/>
             <w:gridSpan w:val="3"/>
-            <w:shd w:val="clear" w:color="auto" w:fill="auto"/>
             <w:vAlign w:val="bottom"/>
           </w:tcPr>
           <w:p>
@@ -1446,26 +1399,21 @@
               <w:jc w:val="center"/>
               <w:rPr>
                 <w:rFonts w:asciiTheme="minorBidi" w:hAnsiTheme="minorBidi" w:cstheme="minorBidi"/>
-                <w:b/>
-                <w:bCs/>
-                <w:szCs w:val="18"/>
-              </w:rPr>
-            </w:pPr>
-            <w:r>
-              <w:rPr>
-                <w:rFonts w:asciiTheme="minorBidi" w:hAnsiTheme="minorBidi" w:cstheme="minorBidi"/>
-                <w:b/>
-                <w:bCs/>
-                <w:szCs w:val="18"/>
-              </w:rPr>
-              <w:t>Project Manager</w:t>
+                <w:szCs w:val="18"/>
+              </w:rPr>
+            </w:pPr>
+            <w:r>
+              <w:rPr>
+                <w:rFonts w:asciiTheme="minorBidi" w:hAnsiTheme="minorBidi" w:cstheme="minorBidi"/>
+                <w:szCs w:val="18"/>
+              </w:rPr>
+              <w:t>General Manager</w:t>
             </w:r>
           </w:p>
         </w:tc>
         <w:tc>
           <w:tcPr>
             <w:tcW w:w="2525" w:type="dxa"/>
-            <w:shd w:val="clear" w:color="auto" w:fill="auto"/>
             <w:vAlign w:val="bottom"/>
           </w:tcPr>
           <w:p>
@@ -1473,18 +1421,24 @@
               <w:pStyle w:val="CovFormText"/>
               <w:jc w:val="center"/>
               <w:rPr>
-                <w:rFonts w:asciiTheme="minorBidi" w:hAnsiTheme="minorBidi" w:cstheme="minorBidi"/>
-                <w:b/>
-                <w:bCs/>
-                <w:szCs w:val="18"/>
-              </w:rPr>
-            </w:pPr>
+                <w:rFonts w:ascii="Freestyle Script" w:hAnsi="Freestyle Script" w:cstheme="minorBidi"/>
+                <w:sz w:val="22"/>
+                <w:szCs w:val="22"/>
+              </w:rPr>
+            </w:pPr>
+            <w:r>
+              <w:rPr>
+                <w:rFonts w:ascii="Freestyle Script" w:hAnsi="Freestyle Script" w:cstheme="minorBidi"/>
+                <w:sz w:val="22"/>
+                <w:szCs w:val="22"/>
+              </w:rPr>
+              <w:t>Scott Patton</w:t>
+            </w:r>
           </w:p>
         </w:tc>
         <w:tc>
           <w:tcPr>
             <w:tcW w:w="2525" w:type="dxa"/>
-            <w:shd w:val="clear" w:color="auto" w:fill="auto"/>
             <w:vAlign w:val="bottom"/>
           </w:tcPr>
           <w:p>
@@ -1493,104 +1447,16 @@
               <w:jc w:val="center"/>
               <w:rPr>
                 <w:rFonts w:asciiTheme="minorBidi" w:hAnsiTheme="minorBidi" w:cstheme="minorBidi"/>
-                <w:b/>
-                <w:bCs/>
-                <w:szCs w:val="18"/>
-              </w:rPr>
-            </w:pPr>
-          </w:p>
-        </w:tc>
-      </w:tr>
-      <w:tr>
-        <w:trPr>
-          <w:cantSplit/>
-          <w:trHeight w:val="390"/>
-        </w:trPr>
-        <w:tc>
-          <w:tcPr>
-            <w:tcW w:w="2524" w:type="dxa"/>
-            <w:gridSpan w:val="3"/>
-            <w:shd w:val="clear" w:color="auto" w:fill="auto"/>
-            <w:vAlign w:val="bottom"/>
-          </w:tcPr>
-          <w:p>
-            <w:pPr>
-              <w:pStyle w:val="CovFormText"/>
-              <w:jc w:val="center"/>
-              <w:rPr>
-                <w:rFonts w:asciiTheme="minorBidi" w:hAnsiTheme="minorBidi" w:cstheme="minorBidi"/>
-                <w:b/>
-                <w:bCs/>
-                <w:szCs w:val="18"/>
-              </w:rPr>
-            </w:pPr>
-          </w:p>
-        </w:tc>
-        <w:tc>
-          <w:tcPr>
-            <w:tcW w:w="2525" w:type="dxa"/>
-            <w:gridSpan w:val="3"/>
-            <w:shd w:val="clear" w:color="auto" w:fill="auto"/>
-            <w:vAlign w:val="bottom"/>
-          </w:tcPr>
-          <w:p>
-            <w:pPr>
-              <w:pStyle w:val="CovFormText"/>
-              <w:jc w:val="center"/>
-              <w:rPr>
-                <w:rFonts w:asciiTheme="minorBidi" w:hAnsiTheme="minorBidi" w:cstheme="minorBidi"/>
-                <w:b/>
-                <w:bCs/>
-                <w:szCs w:val="18"/>
-              </w:rPr>
-            </w:pPr>
-            <w:r>
-              <w:rPr>
-                <w:rFonts w:asciiTheme="minorBidi" w:hAnsiTheme="minorBidi" w:cstheme="minorBidi"/>
-                <w:b/>
-                <w:bCs/>
-                <w:szCs w:val="18"/>
-              </w:rPr>
-              <w:t>General Manager</w:t>
-            </w:r>
-          </w:p>
-        </w:tc>
-        <w:tc>
-          <w:tcPr>
-            <w:tcW w:w="2525" w:type="dxa"/>
-            <w:shd w:val="clear" w:color="auto" w:fill="auto"/>
-            <w:vAlign w:val="bottom"/>
-          </w:tcPr>
-          <w:p>
-            <w:pPr>
-              <w:pStyle w:val="CovFormText"/>
-              <w:jc w:val="center"/>
-              <w:rPr>
-                <w:rFonts w:asciiTheme="minorBidi" w:hAnsiTheme="minorBidi" w:cstheme="minorBidi"/>
-                <w:b/>
-                <w:bCs/>
-                <w:szCs w:val="18"/>
-              </w:rPr>
-            </w:pPr>
-          </w:p>
-        </w:tc>
-        <w:tc>
-          <w:tcPr>
-            <w:tcW w:w="2525" w:type="dxa"/>
-            <w:shd w:val="clear" w:color="auto" w:fill="auto"/>
-            <w:vAlign w:val="bottom"/>
-          </w:tcPr>
-          <w:p>
-            <w:pPr>
-              <w:pStyle w:val="CovFormText"/>
-              <w:jc w:val="center"/>
-              <w:rPr>
-                <w:rFonts w:asciiTheme="minorBidi" w:hAnsiTheme="minorBidi" w:cstheme="minorBidi"/>
-                <w:b/>
-                <w:bCs/>
-                <w:szCs w:val="18"/>
-              </w:rPr>
-            </w:pPr>
+                <w:szCs w:val="18"/>
+              </w:rPr>
+            </w:pPr>
+            <w:r>
+              <w:rPr>
+                <w:rFonts w:asciiTheme="minorBidi" w:hAnsiTheme="minorBidi" w:cstheme="minorBidi"/>
+                <w:szCs w:val="18"/>
+              </w:rPr>
+              <w:t>[input date]</w:t>
+            </w:r>
           </w:p>
         </w:tc>
       </w:tr>

</xml_diff>

<commit_message>
Cleaned up 3 change scenarios. Scenario C now has 2 options.
</commit_message>
<xml_diff>
--- a/templates/3.2_ChangeRequestFormTemplate.docx
+++ b/templates/3.2_ChangeRequestFormTemplate.docx
@@ -202,7 +202,23 @@
                 <w:b/>
                 <w:szCs w:val="18"/>
               </w:rPr>
-              <w:t>[Your name or team name]</w:t>
+              <w:t>[</w:t>
+            </w:r>
+            <w:r>
+              <w:rPr>
+                <w:rFonts w:asciiTheme="minorBidi" w:hAnsiTheme="minorBidi" w:cstheme="minorBidi"/>
+                <w:b/>
+                <w:szCs w:val="18"/>
+              </w:rPr>
+              <w:t>Today’s Date</w:t>
+            </w:r>
+            <w:r>
+              <w:rPr>
+                <w:rFonts w:asciiTheme="minorBidi" w:hAnsiTheme="minorBidi" w:cstheme="minorBidi"/>
+                <w:b/>
+                <w:szCs w:val="18"/>
+              </w:rPr>
+              <w:t>]</w:t>
             </w:r>
           </w:p>
         </w:tc>
@@ -261,10 +277,9 @@
               <w:rPr>
                 <w:rFonts w:asciiTheme="minorBidi" w:hAnsiTheme="minorBidi" w:cstheme="minorBidi"/>
                 <w:b/>
-                <w:bCs/>
-                <w:szCs w:val="18"/>
-              </w:rPr>
-              <w:t>[Summarize the current issue]</w:t>
+                <w:szCs w:val="18"/>
+              </w:rPr>
+              <w:t>[Your name or team name]</w:t>
             </w:r>
           </w:p>
         </w:tc>
@@ -996,7 +1011,21 @@
                 <w:rFonts w:asciiTheme="minorBidi" w:hAnsiTheme="minorBidi" w:cstheme="minorBidi"/>
                 <w:sz w:val="20"/>
               </w:rPr>
-              <w:t>Which path forward is recommended and why?</w:t>
+              <w:t xml:space="preserve">Which </w:t>
+            </w:r>
+            <w:r>
+              <w:rPr>
+                <w:rFonts w:asciiTheme="minorBidi" w:hAnsiTheme="minorBidi" w:cstheme="minorBidi"/>
+                <w:sz w:val="20"/>
+              </w:rPr>
+              <w:t>option</w:t>
+            </w:r>
+            <w:r>
+              <w:rPr>
+                <w:rFonts w:asciiTheme="minorBidi" w:hAnsiTheme="minorBidi" w:cstheme="minorBidi"/>
+                <w:sz w:val="20"/>
+              </w:rPr>
+              <w:t xml:space="preserve"> is recommended and why?</w:t>
             </w:r>
           </w:p>
         </w:tc>
@@ -1455,7 +1484,7 @@
                 <w:rFonts w:asciiTheme="minorBidi" w:hAnsiTheme="minorBidi" w:cstheme="minorBidi"/>
                 <w:szCs w:val="18"/>
               </w:rPr>
-              <w:t>[input date]</w:t>
+              <w:t>[Today’s Date]</w:t>
             </w:r>
           </w:p>
         </w:tc>

</xml_diff>